<commit_message>
este si es el ultimo
</commit_message>
<xml_diff>
--- a/10 Manuales/01 Usuario/MANUAL DE USUARIO.docx
+++ b/10 Manuales/01 Usuario/MANUAL DE USUARIO.docx
@@ -5425,9 +5425,6 @@
         <w:tc>
           <w:tcPr>
             <w:tcW w:w="3847" w:type="dxa"/>
-            <w:tcBorders>
-              <w:bottom w:val="single" w:sz="4" w:space="0" w:color="auto"/>
-            </w:tcBorders>
           </w:tcPr>
           <w:p>
             <w:pPr>
@@ -5505,9 +5502,6 @@
         <w:tc>
           <w:tcPr>
             <w:tcW w:w="6291" w:type="dxa"/>
-            <w:tcBorders>
-              <w:bottom w:val="single" w:sz="4" w:space="0" w:color="auto"/>
-            </w:tcBorders>
           </w:tcPr>
           <w:p>
             <w:pPr>
@@ -5702,12 +5696,6 @@
         <w:tc>
           <w:tcPr>
             <w:tcW w:w="3847" w:type="dxa"/>
-            <w:tcBorders>
-              <w:top w:val="single" w:sz="4" w:space="0" w:color="auto"/>
-              <w:left w:val="single" w:sz="4" w:space="0" w:color="auto"/>
-              <w:bottom w:val="single" w:sz="4" w:space="0" w:color="auto"/>
-              <w:right w:val="single" w:sz="4" w:space="0" w:color="auto"/>
-            </w:tcBorders>
           </w:tcPr>
           <w:p>
             <w:pPr>
@@ -5762,10 +5750,7 @@
           <w:tcPr>
             <w:tcW w:w="6291" w:type="dxa"/>
             <w:tcBorders>
-              <w:top w:val="single" w:sz="4" w:space="0" w:color="auto"/>
-              <w:left w:val="single" w:sz="4" w:space="0" w:color="auto"/>
-              <w:bottom w:val="single" w:sz="4" w:space="0" w:color="auto"/>
-              <w:right w:val="single" w:sz="4" w:space="0" w:color="auto"/>
+              <w:left w:val="nil"/>
             </w:tcBorders>
           </w:tcPr>
           <w:p>
@@ -5844,7 +5829,7 @@
                 </mc:Choice>
                 <mc:Fallback>
                   <w:pict>
-                    <v:rect w14:anchorId="5B355449" id="Rectángulo 3" o:spid="_x0000_s1026" style="position:absolute;margin-left:-7.4pt;margin-top:19pt;width:317.9pt;height:4.7pt;z-index:251702272;visibility:visible;mso-wrap-style:square;mso-width-percent:0;mso-wrap-distance-left:9pt;mso-wrap-distance-top:0;mso-wrap-distance-right:9pt;mso-wrap-distance-bottom:0;mso-position-horizontal:absolute;mso-position-horizontal-relative:text;mso-position-vertical:absolute;mso-position-vertical-relative:text;mso-width-percent:0;mso-width-relative:margin;v-text-anchor:middle" o:gfxdata="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" fillcolor="#ea4e4e [3204]" strokecolor="#8a1010 [1604]" strokeweight="1pt"/>
+                    <v:rect w14:anchorId="2967F1A1" id="Rectángulo 3" o:spid="_x0000_s1026" style="position:absolute;margin-left:-7.4pt;margin-top:19pt;width:317.9pt;height:4.7pt;z-index:251702272;visibility:visible;mso-wrap-style:square;mso-width-percent:0;mso-wrap-distance-left:9pt;mso-wrap-distance-top:0;mso-wrap-distance-right:9pt;mso-wrap-distance-bottom:0;mso-position-horizontal:absolute;mso-position-horizontal-relative:text;mso-position-vertical:absolute;mso-position-vertical-relative:text;mso-width-percent:0;mso-width-relative:margin;v-text-anchor:middle" o:gfxdata="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" fillcolor="#ea4e4e [3204]" strokecolor="#8a1010 [1604]" strokeweight="1pt"/>
                   </w:pict>
                 </mc:Fallback>
               </mc:AlternateContent>
@@ -6685,7 +6670,7 @@
                 </mc:Choice>
                 <mc:Fallback>
                   <w:pict>
-                    <v:roundrect w14:anchorId="67EBAB7D" id="Rectángulo: esquinas redondeadas 48" o:spid="_x0000_s1026" style="position:absolute;margin-left:301.65pt;margin-top:3.1pt;width:43pt;height:29pt;z-index:251707392;visibility:visible;mso-wrap-style:square;mso-wrap-distance-left:9pt;mso-wrap-distance-top:0;mso-wrap-distance-right:9pt;mso-wrap-distance-bottom:0;mso-position-horizontal:absolute;mso-position-horizontal-relative:text;mso-position-vertical:absolute;mso-position-vertical-relative:text;v-text-anchor:middle" arcsize="10923f" o:gfxdata="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" filled="f" strokecolor="#8a1010 [1604]" strokeweight="2.25pt">
+                    <v:roundrect w14:anchorId="1D815E42" id="Rectángulo: esquinas redondeadas 48" o:spid="_x0000_s1026" style="position:absolute;margin-left:301.65pt;margin-top:3.1pt;width:43pt;height:29pt;z-index:251707392;visibility:visible;mso-wrap-style:square;mso-wrap-distance-left:9pt;mso-wrap-distance-top:0;mso-wrap-distance-right:9pt;mso-wrap-distance-bottom:0;mso-position-horizontal:absolute;mso-position-horizontal-relative:text;mso-position-vertical:absolute;mso-position-vertical-relative:text;v-text-anchor:middle" arcsize="10923f" o:gfxdata="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" filled="f" strokecolor="#8a1010 [1604]" strokeweight="2.25pt">
                       <v:stroke joinstyle="miter"/>
                     </v:roundrect>
                   </w:pict>
@@ -6755,7 +6740,7 @@
                 </mc:Choice>
                 <mc:Fallback>
                   <w:pict>
-                    <v:shapetype w14:anchorId="0842D552" id="_x0000_t93" coordsize="21600,21600" o:spt="93" adj="16200,5400" path="m@0,l@0@1,3375@1,3375@2@0@2@0,21600,21600,10800xem1350@1l1350@2,2700@2,2700@1xem0@1l0@2,675@2,675@1xe">
+                    <v:shapetype w14:anchorId="3884467D" id="_x0000_t93" coordsize="21600,21600" o:spt="93" adj="16200,5400" path="m@0,l@0@1,3375@1,3375@2@0@2@0,21600,21600,10800xem1350@1l1350@2,2700@2,2700@1xem0@1l0@2,675@2,675@1xe">
                       <v:stroke joinstyle="miter"/>
                       <v:formulas>
                         <v:f eqn="val #0"/>
@@ -6821,17 +6806,42 @@
               <w:jc w:val="both"/>
             </w:pPr>
             <w:r>
+              <w:t xml:space="preserve">Este nos </w:t>
+            </w:r>
+            <w:proofErr w:type="spellStart"/>
+            <w:r>
+              <w:t>redirije</w:t>
+            </w:r>
+            <w:proofErr w:type="spellEnd"/>
+            <w:r>
+              <w:t xml:space="preserve"> a una ventana </w:t>
+            </w:r>
+            <w:proofErr w:type="spellStart"/>
+            <w:r>
+              <w:t>modar</w:t>
+            </w:r>
+            <w:proofErr w:type="spellEnd"/>
+            <w:r>
+              <w:t xml:space="preserve"> con un formulario pertinente para el registro de datos necesarios para ingresar al sistema.</w:t>
+            </w:r>
+          </w:p>
+          <w:p/>
+          <w:p/>
+          <w:p/>
+          <w:p/>
+          <w:p>
+            <w:r>
               <w:drawing>
                 <wp:anchor distT="0" distB="0" distL="114300" distR="114300" simplePos="0" relativeHeight="251708416" behindDoc="0" locked="0" layoutInCell="1" allowOverlap="1" wp14:anchorId="47182703">
                   <wp:simplePos x="0" y="0"/>
                   <wp:positionH relativeFrom="column">
-                    <wp:posOffset>1871345</wp:posOffset>
+                    <wp:posOffset>1016000</wp:posOffset>
                   </wp:positionH>
                   <wp:positionV relativeFrom="paragraph">
-                    <wp:posOffset>53340</wp:posOffset>
+                    <wp:posOffset>72390</wp:posOffset>
                   </wp:positionV>
-                  <wp:extent cx="2509520" cy="3319780"/>
-                  <wp:effectExtent l="0" t="0" r="5080" b="0"/>
+                  <wp:extent cx="3063240" cy="4052570"/>
+                  <wp:effectExtent l="0" t="0" r="3810" b="5080"/>
                   <wp:wrapSquare wrapText="bothSides"/>
                   <wp:docPr id="49" name="Imagen 49"/>
                   <wp:cNvGraphicFramePr>
@@ -6859,7 +6869,7 @@
                         <pic:spPr>
                           <a:xfrm>
                             <a:off x="0" y="0"/>
-                            <a:ext cx="2509520" cy="3319780"/>
+                            <a:ext cx="3063240" cy="4052570"/>
                           </a:xfrm>
                           <a:prstGeom prst="rect">
                             <a:avLst/>
@@ -6876,25 +6886,6 @@
                   </wp14:sizeRelV>
                 </wp:anchor>
               </w:drawing>
-            </w:r>
-            <w:r>
-              <w:t xml:space="preserve">Este nos </w:t>
-            </w:r>
-            <w:proofErr w:type="spellStart"/>
-            <w:r>
-              <w:t>redirije</w:t>
-            </w:r>
-            <w:proofErr w:type="spellEnd"/>
-            <w:r>
-              <w:t xml:space="preserve"> a una ventana </w:t>
-            </w:r>
-            <w:proofErr w:type="spellStart"/>
-            <w:r>
-              <w:t>modar</w:t>
-            </w:r>
-            <w:proofErr w:type="spellEnd"/>
-            <w:r>
-              <w:t xml:space="preserve"> con un formulario pertinente para el registro de datos necesarios para ingresar al sistema.</w:t>
             </w:r>
           </w:p>
           <w:p/>
@@ -6931,11 +6922,9 @@
           <w:p/>
           <w:p/>
           <w:p/>
-          <w:p/>
-          <w:p/>
-          <w:p/>
           <w:p>
             <w:r>
+              <w:lastRenderedPageBreak/>
               <w:t>Si quisiéramos ingresar un usuario con los siguientes datos:</w:t>
             </w:r>
           </w:p>
@@ -7008,6 +6997,8 @@
               </w:drawing>
             </w:r>
           </w:p>
+          <w:p/>
+          <w:p/>
           <w:p/>
           <w:p/>
           <w:p/>
@@ -7143,8 +7134,6 @@
             <w:r>
               <w:t>Lo que nos da por evidenciado el control de los datos que posee el sistema y sus respectivas restricciones para mantener la integridad de los datos con este tipo de restricciones.</w:t>
             </w:r>
-            <w:bookmarkStart w:id="0" w:name="_GoBack"/>
-            <w:bookmarkEnd w:id="0"/>
           </w:p>
         </w:tc>
       </w:tr>
@@ -7180,10 +7169,10 @@
               <wp:anchor distT="0" distB="0" distL="114300" distR="114300" simplePos="0" relativeHeight="251700224" behindDoc="0" locked="0" layoutInCell="1" allowOverlap="1" wp14:anchorId="27CA0346" wp14:editId="0BEC4AFB">
                 <wp:simplePos x="0" y="0"/>
                 <wp:positionH relativeFrom="margin">
-                  <wp:align>right</wp:align>
+                  <wp:posOffset>-47501</wp:posOffset>
                 </wp:positionH>
                 <wp:positionV relativeFrom="paragraph">
-                  <wp:posOffset>2837733</wp:posOffset>
+                  <wp:posOffset>1055881</wp:posOffset>
                 </wp:positionV>
                 <wp:extent cx="1828800" cy="1828800"/>
                 <wp:effectExtent l="0" t="0" r="0" b="0"/>
@@ -7252,6 +7241,26 @@
                                   <w14:round/>
                                 </w14:textOutline>
                               </w:rPr>
+                              <w:t>“</w:t>
+                            </w:r>
+                            <w:r>
+                              <w:rPr>
+                                <w:rFonts w:ascii="High Tower Text" w:hAnsi="High Tower Text"/>
+                                <w:noProof/>
+                                <w:color w:val="EA4E4E" w:themeColor="accent1"/>
+                                <w:sz w:val="52"/>
+                                <w:szCs w:val="72"/>
+                                <w14:shadow w14:blurRad="38100" w14:dist="25400" w14:dir="5400000" w14:sx="100000" w14:sy="100000" w14:kx="0" w14:ky="0" w14:algn="ctr">
+                                  <w14:srgbClr w14:val="6E747A">
+                                    <w14:alpha w14:val="57000"/>
+                                  </w14:srgbClr>
+                                </w14:shadow>
+                                <w14:textOutline w14:w="0" w14:cap="flat" w14:cmpd="sng" w14:algn="ctr">
+                                  <w14:noFill/>
+                                  <w14:prstDash w14:val="solid"/>
+                                  <w14:round/>
+                                </w14:textOutline>
+                              </w:rPr>
                               <w:t>wherever</w:t>
                             </w:r>
                             <w:r>
@@ -7274,6 +7283,28 @@
                               </w:rPr>
                               <w:t xml:space="preserve"> the art of medicine is loved, there is also a love of humanity</w:t>
                             </w:r>
+                            <w:r>
+                              <w:rPr>
+                                <w:rFonts w:ascii="High Tower Text" w:hAnsi="High Tower Text"/>
+                                <w:noProof/>
+                                <w:color w:val="EA4E4E" w:themeColor="accent1"/>
+                                <w:sz w:val="52"/>
+                                <w:szCs w:val="72"/>
+                                <w14:shadow w14:blurRad="38100" w14:dist="25400" w14:dir="5400000" w14:sx="100000" w14:sy="100000" w14:kx="0" w14:ky="0" w14:algn="ctr">
+                                  <w14:srgbClr w14:val="6E747A">
+                                    <w14:alpha w14:val="57000"/>
+                                  </w14:srgbClr>
+                                </w14:shadow>
+                                <w14:textOutline w14:w="0" w14:cap="flat" w14:cmpd="sng" w14:algn="ctr">
+                                  <w14:noFill/>
+                                  <w14:prstDash w14:val="solid"/>
+                                  <w14:round/>
+                                </w14:textOutline>
+                              </w:rPr>
+                              <w:t>”</w:t>
+                            </w:r>
+                            <w:bookmarkStart w:id="0" w:name="_GoBack"/>
+                            <w:bookmarkEnd w:id="0"/>
                           </w:p>
                         </w:txbxContent>
                       </wps:txbx>
@@ -7301,7 +7332,7 @@
                 <v:stroke joinstyle="miter"/>
                 <v:path gradientshapeok="t" o:connecttype="rect"/>
               </v:shapetype>
-              <v:shape id="Cuadro de texto 136" o:spid="_x0000_s1026" type="#_x0000_t202" style="position:absolute;margin-left:92.8pt;margin-top:223.45pt;width:2in;height:2in;z-index:251700224;visibility:visible;mso-wrap-style:none;mso-width-percent:0;mso-height-percent:0;mso-wrap-distance-left:9pt;mso-wrap-distance-top:0;mso-wrap-distance-right:9pt;mso-wrap-distance-bottom:0;mso-position-horizontal:right;mso-position-horizontal-relative:margin;mso-position-vertical:absolute;mso-position-vertical-relative:text;mso-width-percent:0;mso-height-percent:0;mso-width-relative:margin;mso-height-relative:margin;v-text-anchor:top" o:gfxdata="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" filled="f" stroked="f">
+              <v:shape id="Cuadro de texto 136" o:spid="_x0000_s1026" type="#_x0000_t202" style="position:absolute;margin-left:-3.75pt;margin-top:83.15pt;width:2in;height:2in;z-index:251700224;visibility:visible;mso-wrap-style:none;mso-width-percent:0;mso-height-percent:0;mso-wrap-distance-left:9pt;mso-wrap-distance-top:0;mso-wrap-distance-right:9pt;mso-wrap-distance-bottom:0;mso-position-horizontal:absolute;mso-position-horizontal-relative:margin;mso-position-vertical:absolute;mso-position-vertical-relative:text;mso-width-percent:0;mso-height-percent:0;mso-width-relative:margin;mso-height-relative:margin;v-text-anchor:top" o:gfxdata="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" filled="f" stroked="f">
                 <v:textbox style="mso-fit-shape-to-text:t">
                   <w:txbxContent>
                     <w:p>
@@ -7347,6 +7378,26 @@
                             <w14:round/>
                           </w14:textOutline>
                         </w:rPr>
+                        <w:t>“</w:t>
+                      </w:r>
+                      <w:r>
+                        <w:rPr>
+                          <w:rFonts w:ascii="High Tower Text" w:hAnsi="High Tower Text"/>
+                          <w:noProof/>
+                          <w:color w:val="EA4E4E" w:themeColor="accent1"/>
+                          <w:sz w:val="52"/>
+                          <w:szCs w:val="72"/>
+                          <w14:shadow w14:blurRad="38100" w14:dist="25400" w14:dir="5400000" w14:sx="100000" w14:sy="100000" w14:kx="0" w14:ky="0" w14:algn="ctr">
+                            <w14:srgbClr w14:val="6E747A">
+                              <w14:alpha w14:val="57000"/>
+                            </w14:srgbClr>
+                          </w14:shadow>
+                          <w14:textOutline w14:w="0" w14:cap="flat" w14:cmpd="sng" w14:algn="ctr">
+                            <w14:noFill/>
+                            <w14:prstDash w14:val="solid"/>
+                            <w14:round/>
+                          </w14:textOutline>
+                        </w:rPr>
                         <w:t>wherever</w:t>
                       </w:r>
                       <w:r>
@@ -7369,6 +7420,28 @@
                         </w:rPr>
                         <w:t xml:space="preserve"> the art of medicine is loved, there is also a love of humanity</w:t>
                       </w:r>
+                      <w:r>
+                        <w:rPr>
+                          <w:rFonts w:ascii="High Tower Text" w:hAnsi="High Tower Text"/>
+                          <w:noProof/>
+                          <w:color w:val="EA4E4E" w:themeColor="accent1"/>
+                          <w:sz w:val="52"/>
+                          <w:szCs w:val="72"/>
+                          <w14:shadow w14:blurRad="38100" w14:dist="25400" w14:dir="5400000" w14:sx="100000" w14:sy="100000" w14:kx="0" w14:ky="0" w14:algn="ctr">
+                            <w14:srgbClr w14:val="6E747A">
+                              <w14:alpha w14:val="57000"/>
+                            </w14:srgbClr>
+                          </w14:shadow>
+                          <w14:textOutline w14:w="0" w14:cap="flat" w14:cmpd="sng" w14:algn="ctr">
+                            <w14:noFill/>
+                            <w14:prstDash w14:val="solid"/>
+                            <w14:round/>
+                          </w14:textOutline>
+                        </w:rPr>
+                        <w:t>”</w:t>
+                      </w:r>
+                      <w:bookmarkStart w:id="1" w:name="_GoBack"/>
+                      <w:bookmarkEnd w:id="1"/>
                     </w:p>
                   </w:txbxContent>
                 </v:textbox>
@@ -43294,7 +43367,7 @@
     <w:rsid w:val="00251827"/>
     <w:rsid w:val="002F158E"/>
     <w:rsid w:val="004C4567"/>
-    <w:rsid w:val="00B00E46"/>
+    <w:rsid w:val="00D74444"/>
   </w:rsids>
   <m:mathPr>
     <m:mathFont m:val="Cambria Math"/>

</xml_diff>